<commit_message>
final (mai pot exista modificari)
</commit_message>
<xml_diff>
--- a/src/main/java/BURSUC_ANDREI_30224_TEMA_3_Documentatie.docx
+++ b/src/main/java/BURSUC_ANDREI_30224_TEMA_3_Documentatie.docx
@@ -896,7 +896,39 @@
           <w:sz w:val="24"/>
           <w:szCs w:val="24"/>
         </w:rPr>
-        <w:t>Problema pe care o ridica aceasta aplicatie este data de modul in care legam programul nostru de o baza de date care o sa stocheze toate datele necesare gestionarii depozitului si permitem utilizatorului sa vada si sa acceseze prin intermediul interfetei toate datele din baza de date</w:t>
+        <w:t xml:space="preserve">Problema pe care o ridica aceasta aplicatie este data de modul in care legam programul nostru de o baza de date care o sa stocheze toate datele necesare gestionarii depozitului si </w:t>
+      </w:r>
+      <w:r>
+        <w:rPr>
+          <w:rFonts w:ascii="Times New Roman" w:hAnsi="Times New Roman" w:cs="Times New Roman"/>
+          <w:sz w:val="24"/>
+          <w:szCs w:val="24"/>
+        </w:rPr>
+        <w:t>oferim</w:t>
+      </w:r>
+      <w:r>
+        <w:rPr>
+          <w:rFonts w:ascii="Times New Roman" w:hAnsi="Times New Roman" w:cs="Times New Roman"/>
+          <w:sz w:val="24"/>
+          <w:szCs w:val="24"/>
+        </w:rPr>
+        <w:t xml:space="preserve"> utilizatorului</w:t>
+      </w:r>
+      <w:r>
+        <w:rPr>
+          <w:rFonts w:ascii="Times New Roman" w:hAnsi="Times New Roman" w:cs="Times New Roman"/>
+          <w:sz w:val="24"/>
+          <w:szCs w:val="24"/>
+        </w:rPr>
+        <w:t xml:space="preserve"> posibilitatea</w:t>
+      </w:r>
+      <w:r>
+        <w:rPr>
+          <w:rFonts w:ascii="Times New Roman" w:hAnsi="Times New Roman" w:cs="Times New Roman"/>
+          <w:sz w:val="24"/>
+          <w:szCs w:val="24"/>
+        </w:rPr>
+        <w:t xml:space="preserve"> sa vada si sa acceseze prin intermediul interfetei toate datele din baza de date</w:t>
       </w:r>
       <w:r>
         <w:rPr>
@@ -988,7 +1020,23 @@
           <w:szCs w:val="24"/>
         </w:rPr>
         <w:tab/>
-        <w:t>Baza de date este alcatuita din 4 tabele: Clienti, Produs, Comanda_Articol si Cos. Tabelul clienti definit de campurile: id, username, nume, adresa, email, varsta, parola si logat (camp de tip boolean care confirma daca este sau nu logat clientul), acest tabel ne ajuta sa stocam datele despre client</w:t>
+        <w:t>Baza de date este alcatuita din 4 tabele: Clienti, Produs, Comanda_Articol si Cos. Tabelul clienti</w:t>
+      </w:r>
+      <w:r>
+        <w:rPr>
+          <w:rFonts w:ascii="Times New Roman" w:hAnsi="Times New Roman" w:cs="Times New Roman"/>
+          <w:sz w:val="24"/>
+          <w:szCs w:val="24"/>
+        </w:rPr>
+        <w:t xml:space="preserve"> este</w:t>
+      </w:r>
+      <w:r>
+        <w:rPr>
+          <w:rFonts w:ascii="Times New Roman" w:hAnsi="Times New Roman" w:cs="Times New Roman"/>
+          <w:sz w:val="24"/>
+          <w:szCs w:val="24"/>
+        </w:rPr>
+        <w:t xml:space="preserve"> definit de campurile: id, username, nume, adresa, email, varsta, parola si logat (camp de tip boolean care confirma daca este sau nu logat clientul), acest tabel ne ajuta sa stocam datele despre client</w:t>
       </w:r>
       <w:r>
         <w:rPr>
@@ -1202,7 +1250,55 @@
           <w:sz w:val="24"/>
           <w:szCs w:val="24"/>
         </w:rPr>
-        <w:t xml:space="preserve"> Interfața a fost realizată cu ajutorul bibliotecii Javax.Swing utilizând un plugin special pentru IntelIJ denumit JFormDesigner, ce permite realizarea mai ușoară a unei interfețe atractive pentru utilizator și ușor de folosit.</w:t>
+        <w:t xml:space="preserve"> Interfața a fost realizată cu ajutorul bibl</w:t>
+      </w:r>
+      <w:r>
+        <w:rPr>
+          <w:rFonts w:ascii="Times New Roman" w:hAnsi="Times New Roman" w:cs="Times New Roman"/>
+          <w:sz w:val="24"/>
+          <w:szCs w:val="24"/>
+        </w:rPr>
+        <w:t>iotecii Javax.Swing utilizând</w:t>
+      </w:r>
+      <w:r>
+        <w:rPr>
+          <w:rFonts w:ascii="Times New Roman" w:hAnsi="Times New Roman" w:cs="Times New Roman"/>
+          <w:sz w:val="24"/>
+          <w:szCs w:val="24"/>
+        </w:rPr>
+        <w:t xml:space="preserve"> plugin</w:t>
+      </w:r>
+      <w:r>
+        <w:rPr>
+          <w:rFonts w:ascii="Times New Roman" w:hAnsi="Times New Roman" w:cs="Times New Roman"/>
+          <w:sz w:val="24"/>
+          <w:szCs w:val="24"/>
+        </w:rPr>
+        <w:t>-ul</w:t>
+      </w:r>
+      <w:r>
+        <w:rPr>
+          <w:rFonts w:ascii="Times New Roman" w:hAnsi="Times New Roman" w:cs="Times New Roman"/>
+          <w:sz w:val="24"/>
+          <w:szCs w:val="24"/>
+        </w:rPr>
+        <w:t xml:space="preserve"> special</w:t>
+      </w:r>
+      <w:r>
+        <w:rPr>
+          <w:rFonts w:ascii="Times New Roman" w:hAnsi="Times New Roman" w:cs="Times New Roman"/>
+          <w:sz w:val="24"/>
+          <w:szCs w:val="24"/>
+        </w:rPr>
+        <w:t xml:space="preserve"> din Intelij</w:t>
+      </w:r>
+      <w:r>
+        <w:rPr>
+          <w:rFonts w:ascii="Times New Roman" w:hAnsi="Times New Roman" w:cs="Times New Roman"/>
+          <w:sz w:val="24"/>
+          <w:szCs w:val="24"/>
+        </w:rPr>
+        <w:t>, ce permite realizarea mai ușoară a unei interfețe atractive pentru utilizator și ușor de folosit.</w:t>
       </w:r>
     </w:p>
     <w:p>
@@ -1786,7 +1882,6 @@
           <w:sz w:val="20"/>
           <w:szCs w:val="20"/>
         </w:rPr>
-        <w:lastRenderedPageBreak/>
         <w:t>afişarea datelor unui table</w:t>
       </w:r>
     </w:p>
@@ -1806,6 +1901,7 @@
           <w:sz w:val="20"/>
           <w:szCs w:val="20"/>
         </w:rPr>
+        <w:lastRenderedPageBreak/>
         <w:t xml:space="preserve"> </w:t>
       </w:r>
       <w:r>
@@ -2240,7 +2336,23 @@
           <w:szCs w:val="24"/>
         </w:rPr>
         <w:tab/>
-        <w:t>In continuare este prezentata diagrama uml a pachetelor folosite in program iar mai apoi diagrama uml a fiecarui pachet in parte:</w:t>
+        <w:t xml:space="preserve">In continuare este prezentata diagrama </w:t>
+      </w:r>
+      <w:r>
+        <w:rPr>
+          <w:rFonts w:ascii="Times New Roman" w:hAnsi="Times New Roman" w:cs="Times New Roman"/>
+          <w:sz w:val="24"/>
+          <w:szCs w:val="24"/>
+        </w:rPr>
+        <w:t>UML</w:t>
+      </w:r>
+      <w:r>
+        <w:rPr>
+          <w:rFonts w:ascii="Times New Roman" w:hAnsi="Times New Roman" w:cs="Times New Roman"/>
+          <w:sz w:val="24"/>
+          <w:szCs w:val="24"/>
+        </w:rPr>
+        <w:t xml:space="preserve"> a pachetelor folosite in program iar mai apoi diagrama uml a fiecarui pachet in parte:</w:t>
       </w:r>
     </w:p>
     <w:p>
@@ -2278,7 +2390,7 @@
             <v:path o:extrusionok="f" gradientshapeok="t" o:connecttype="rect"/>
             <o:lock v:ext="edit" aspectratio="t"/>
           </v:shapetype>
-          <v:shape id="_x0000_i1025" type="#_x0000_t75" style="width:194.1pt;height:234.8pt">
+          <v:shape id="_x0000_i1025" type="#_x0000_t75" style="width:194.1pt;height:235pt">
             <v:imagedata r:id="rId8" o:title="diagram"/>
           </v:shape>
         </w:pict>
@@ -3819,7 +3931,23 @@
           <w:sz w:val="24"/>
           <w:szCs w:val="24"/>
         </w:rPr>
-        <w:t xml:space="preserve"> logare pentru validatorii adaugati deja in constructor care verifica daca email-ul introdus este corect si daca varsta este mai mare decat 18 ani, au mai fost adaugati 3 validatorii care verifica daca nu exista un client deja logat, parola este cea corecta si daca username-ul introdus exista.</w:t>
+        <w:t xml:space="preserve"> logare p</w:t>
+      </w:r>
+      <w:r>
+        <w:rPr>
+          <w:rFonts w:ascii="Times New Roman" w:hAnsi="Times New Roman" w:cs="Times New Roman"/>
+          <w:sz w:val="24"/>
+          <w:szCs w:val="24"/>
+        </w:rPr>
+        <w:t xml:space="preserve">e langa </w:t>
+      </w:r>
+      <w:r>
+        <w:rPr>
+          <w:rFonts w:ascii="Times New Roman" w:hAnsi="Times New Roman" w:cs="Times New Roman"/>
+          <w:sz w:val="24"/>
+          <w:szCs w:val="24"/>
+        </w:rPr>
+        <w:t>validatorii adaugati deja in constructor care verifica daca email-ul introdus este corect si daca varsta este mai mare decat 18 ani, au mai fost adaugati 3 validatorii care verifica daca nu exista un client deja logat, parola este cea corecta si daca username-ul introdus exista.</w:t>
       </w:r>
       <w:r>
         <w:rPr>
@@ -14900,7 +15028,7 @@
           <w:szCs w:val="24"/>
         </w:rPr>
         <w:pict>
-          <v:shape id="_x0000_i1026" type="#_x0000_t75" style="width:453.3pt;height:299.9pt">
+          <v:shape id="_x0000_i1026" type="#_x0000_t75" style="width:453.3pt;height:300.1pt">
             <v:imagedata r:id="rId13" o:title="diagram_model"/>
           </v:shape>
         </w:pict>
@@ -16910,7 +17038,23 @@
           <w:szCs w:val="24"/>
         </w:rPr>
         <w:tab/>
-        <w:t>Acestea pe langa faptul a modifica continutul tabelelor apeland metode care determina schimbarea modului in care arata tabel.</w:t>
+        <w:t xml:space="preserve">Acestea pe langa faptul </w:t>
+      </w:r>
+      <w:r>
+        <w:rPr>
+          <w:rFonts w:ascii="Times New Roman" w:hAnsi="Times New Roman" w:cs="Times New Roman"/>
+          <w:sz w:val="24"/>
+          <w:szCs w:val="24"/>
+        </w:rPr>
+        <w:t>c</w:t>
+      </w:r>
+      <w:r>
+        <w:rPr>
+          <w:rFonts w:ascii="Times New Roman" w:hAnsi="Times New Roman" w:cs="Times New Roman"/>
+          <w:sz w:val="24"/>
+          <w:szCs w:val="24"/>
+        </w:rPr>
+        <w:t>a modifica continutul tabelelor apeland metode care determina schimbarea modului in care arata tabel.</w:t>
       </w:r>
     </w:p>
     <w:p>
@@ -16928,7 +17072,22 @@
           <w:szCs w:val="24"/>
         </w:rPr>
         <w:tab/>
-        <w:t>In restul claselor folosite la hui pe langa metode care seteaza listeneri pe butoane cum ar fi:</w:t>
+      </w:r>
+      <w:r>
+        <w:rPr>
+          <w:rFonts w:ascii="Times New Roman" w:hAnsi="Times New Roman" w:cs="Times New Roman"/>
+          <w:sz w:val="24"/>
+          <w:szCs w:val="24"/>
+        </w:rPr>
+        <w:t>In restul claselor folosite la g</w:t>
+      </w:r>
+      <w:r>
+        <w:rPr>
+          <w:rFonts w:ascii="Times New Roman" w:hAnsi="Times New Roman" w:cs="Times New Roman"/>
+          <w:sz w:val="24"/>
+          <w:szCs w:val="24"/>
+        </w:rPr>
+        <w:t>ui pe langa metode care seteaza listeneri pe butoane cum ar fi:</w:t>
       </w:r>
     </w:p>
     <w:p>
@@ -17860,7 +18019,7 @@
           <w:szCs w:val="24"/>
         </w:rPr>
         <w:tab/>
-        <w:t>In ea mai intai initializam numele coloanelor din tabel ca mai apoi sa apelam o metoda specifica dintr-o un obiect de tipul unei clase din package-ul bll si sa sa setam continutul tabelului cu numele coloanelor si datele returnate de metoda apelata anterior. In general aceasta metoda se apeleaza de fiecare data cand vrem sa modificam date din tabel.</w:t>
+        <w:t>In ea mai intai initializam numele coloanelor din tabel ca mai apoi sa apelam o metoda specifica dintr-o un obiect de tipul unei clase din package-ul bll si setam continutul tabelului cu numele coloanelor si datele returnate de metoda apelata anterior. In general aceasta metoda se apeleaza de fiecare data cand vrem sa modificam date din tabel.</w:t>
       </w:r>
     </w:p>
     <w:p>
@@ -17929,7 +18088,7 @@
           <w:szCs w:val="24"/>
         </w:rPr>
         <w:pict>
-          <v:shape id="_x0000_i1027" type="#_x0000_t75" style="width:233.55pt;height:119.6pt">
+          <v:shape id="_x0000_i1027" type="#_x0000_t75" style="width:233.85pt;height:119.25pt">
             <v:imagedata r:id="rId15" o:title="loga"/>
           </v:shape>
         </w:pict>
@@ -17977,7 +18136,7 @@
           <w:szCs w:val="24"/>
         </w:rPr>
         <w:pict>
-          <v:shape id="_x0000_i1028" type="#_x0000_t75" style="width:250.45pt;height:236.65pt">
+          <v:shape id="_x0000_i1028" type="#_x0000_t75" style="width:250.55pt;height:236.75pt">
             <v:imagedata r:id="rId16" o:title="logare"/>
           </v:shape>
         </w:pict>
@@ -18024,7 +18183,7 @@
           <w:szCs w:val="24"/>
         </w:rPr>
         <w:pict>
-          <v:shape id="_x0000_i1029" type="#_x0000_t75" style="width:390.7pt;height:266.1pt">
+          <v:shape id="_x0000_i1029" type="#_x0000_t75" style="width:390.55pt;height:266.1pt">
             <v:imagedata r:id="rId17" o:title="clientii"/>
           </v:shape>
         </w:pict>
@@ -18099,7 +18258,7 @@
           <w:szCs w:val="24"/>
         </w:rPr>
         <w:pict>
-          <v:shape id="_x0000_i1030" type="#_x0000_t75" style="width:278.6pt;height:189.7pt">
+          <v:shape id="_x0000_i1030" type="#_x0000_t75" style="width:278.8pt;height:189.5pt">
             <v:imagedata r:id="rId18" o:title="meniu"/>
           </v:shape>
         </w:pict>
@@ -18120,7 +18279,39 @@
           <w:szCs w:val="24"/>
         </w:rPr>
         <w:tab/>
-        <w:t>Prin apasarea butonului „Datele tale” se va deschide o fereastra asemanatoare cu cea de creare cont nou, din care va pute modifica anumite date prin apasarea butonului „Actualizare date”.</w:t>
+        <w:t xml:space="preserve">Prin apasarea butonului „Datele tale” se va deschide o fereastra asemanatoare cu cea de creare cont nou, din care </w:t>
+      </w:r>
+      <w:r>
+        <w:rPr>
+          <w:rFonts w:ascii="Times New Roman" w:hAnsi="Times New Roman" w:cs="Times New Roman"/>
+          <w:sz w:val="24"/>
+          <w:szCs w:val="24"/>
+        </w:rPr>
+        <w:t>se vor</w:t>
+      </w:r>
+      <w:r>
+        <w:rPr>
+          <w:rFonts w:ascii="Times New Roman" w:hAnsi="Times New Roman" w:cs="Times New Roman"/>
+          <w:sz w:val="24"/>
+          <w:szCs w:val="24"/>
+        </w:rPr>
+        <w:t xml:space="preserve"> pute</w:t>
+      </w:r>
+      <w:r>
+        <w:rPr>
+          <w:rFonts w:ascii="Times New Roman" w:hAnsi="Times New Roman" w:cs="Times New Roman"/>
+          <w:sz w:val="24"/>
+          <w:szCs w:val="24"/>
+        </w:rPr>
+        <w:t>a</w:t>
+      </w:r>
+      <w:r>
+        <w:rPr>
+          <w:rFonts w:ascii="Times New Roman" w:hAnsi="Times New Roman" w:cs="Times New Roman"/>
+          <w:sz w:val="24"/>
+          <w:szCs w:val="24"/>
+        </w:rPr>
+        <w:t xml:space="preserve"> modifica anumite date prin apasarea butonului „Actualizare date”.</w:t>
       </w:r>
     </w:p>
     <w:p>
@@ -18182,7 +18373,7 @@
           <w:szCs w:val="24"/>
         </w:rPr>
         <w:pict>
-          <v:shape id="_x0000_i1031" type="#_x0000_t75" style="width:370.65pt;height:242.3pt">
+          <v:shape id="_x0000_i1031" type="#_x0000_t75" style="width:370.95pt;height:242.5pt">
             <v:imagedata r:id="rId19" o:title="produse"/>
           </v:shape>
         </w:pict>
@@ -18229,7 +18420,39 @@
           <w:szCs w:val="24"/>
         </w:rPr>
         <w:tab/>
-        <w:t>La apasarea butonului se va deschide inca o fereastra cu ce contine cosul curent.</w:t>
+        <w:t xml:space="preserve">La apasarea butonului </w:t>
+      </w:r>
+      <w:r>
+        <w:rPr>
+          <w:rFonts w:ascii="Times New Roman" w:hAnsi="Times New Roman" w:cs="Times New Roman"/>
+          <w:sz w:val="24"/>
+          <w:szCs w:val="24"/>
+        </w:rPr>
+        <w:t xml:space="preserve">se va deschide inca o fereastra </w:t>
+      </w:r>
+      <w:r>
+        <w:rPr>
+          <w:rFonts w:ascii="Times New Roman" w:hAnsi="Times New Roman" w:cs="Times New Roman"/>
+          <w:sz w:val="24"/>
+          <w:szCs w:val="24"/>
+        </w:rPr>
+        <w:t>ce</w:t>
+      </w:r>
+      <w:r>
+        <w:rPr>
+          <w:rFonts w:ascii="Times New Roman" w:hAnsi="Times New Roman" w:cs="Times New Roman"/>
+          <w:sz w:val="24"/>
+          <w:szCs w:val="24"/>
+        </w:rPr>
+        <w:t xml:space="preserve"> ne arata</w:t>
+      </w:r>
+      <w:r>
+        <w:rPr>
+          <w:rFonts w:ascii="Times New Roman" w:hAnsi="Times New Roman" w:cs="Times New Roman"/>
+          <w:sz w:val="24"/>
+          <w:szCs w:val="24"/>
+        </w:rPr>
+        <w:t xml:space="preserve"> contine cosul curent.</w:t>
       </w:r>
     </w:p>
     <w:p>
@@ -18248,7 +18471,7 @@
         </w:rPr>
         <w:lastRenderedPageBreak/>
         <w:pict>
-          <v:shape id="_x0000_i1032" type="#_x0000_t75" style="width:350.6pt;height:219.75pt">
+          <v:shape id="_x0000_i1032" type="#_x0000_t75" style="width:350.2pt;height:219.45pt">
             <v:imagedata r:id="rId20" o:title="cos"/>
           </v:shape>
         </w:pict>
@@ -18329,7 +18552,7 @@
           <w:szCs w:val="24"/>
         </w:rPr>
         <w:pict>
-          <v:shape id="_x0000_i1033" type="#_x0000_t75" style="width:383.8pt;height:260.45pt">
+          <v:shape id="_x0000_i1033" type="#_x0000_t75" style="width:383.6pt;height:260.35pt">
             <v:imagedata r:id="rId21" o:title="istoric_cos"/>
           </v:shape>
         </w:pict>
@@ -18471,7 +18694,23 @@
           <w:sz w:val="24"/>
           <w:szCs w:val="24"/>
         </w:rPr>
-        <w:t>in asa fel incat sa nu mai fie nevoie de salvarea stocurilor in format fizic, iar clientul sa poata comanda mai usor produsele pe care le doreste.</w:t>
+        <w:t>in asa fel incat sa nu mai fie nevoie de salvarea</w:t>
+      </w:r>
+      <w:r>
+        <w:rPr>
+          <w:rFonts w:ascii="Times New Roman" w:hAnsi="Times New Roman" w:cs="Times New Roman"/>
+          <w:sz w:val="24"/>
+          <w:szCs w:val="24"/>
+        </w:rPr>
+        <w:t xml:space="preserve"> evidentei</w:t>
+      </w:r>
+      <w:r>
+        <w:rPr>
+          <w:rFonts w:ascii="Times New Roman" w:hAnsi="Times New Roman" w:cs="Times New Roman"/>
+          <w:sz w:val="24"/>
+          <w:szCs w:val="24"/>
+        </w:rPr>
+        <w:t xml:space="preserve"> stocurilor in format fizic, iar clientul sa poata comanda mai usor produsele pe care le doreste.</w:t>
       </w:r>
     </w:p>
     <w:p>
@@ -18578,34 +18817,42 @@
           <w:sz w:val="24"/>
           <w:szCs w:val="24"/>
         </w:rPr>
-        <w:t>produsul</w:t>
-      </w:r>
-      <w:r>
-        <w:rPr>
-          <w:rFonts w:ascii="Times New Roman" w:hAnsi="Times New Roman" w:cs="Times New Roman"/>
-          <w:sz w:val="24"/>
-          <w:szCs w:val="24"/>
-        </w:rPr>
-        <w:t xml:space="preserve"> apare pe</w:t>
-      </w:r>
-      <w:r>
-        <w:rPr>
-          <w:rFonts w:ascii="Times New Roman" w:hAnsi="Times New Roman" w:cs="Times New Roman"/>
-          <w:sz w:val="24"/>
-          <w:szCs w:val="24"/>
-        </w:rPr>
-        <w:t xml:space="preserve"> stoc.</w:t>
-      </w:r>
-      <w:r>
-        <w:rPr>
-          <w:rFonts w:ascii="Times New Roman" w:hAnsi="Times New Roman" w:cs="Times New Roman"/>
-          <w:sz w:val="24"/>
-          <w:szCs w:val="24"/>
-        </w:rPr>
-        <w:t xml:space="preserve"> Introducerea unei modalitati de recuperare a parolei in cazul in care utilizatorul o uita, dar si posibilitatea de a modifica datele produsului direct pe tabel fara a mai fi nevoie de casutele aditionale.</w:t>
+        <w:t>prod</w:t>
       </w:r>
       <w:bookmarkStart w:id="19" w:name="_GoBack"/>
       <w:bookmarkEnd w:id="19"/>
+      <w:r>
+        <w:rPr>
+          <w:rFonts w:ascii="Times New Roman" w:hAnsi="Times New Roman" w:cs="Times New Roman"/>
+          <w:sz w:val="24"/>
+          <w:szCs w:val="24"/>
+        </w:rPr>
+        <w:t>usul</w:t>
+      </w:r>
+      <w:r>
+        <w:rPr>
+          <w:rFonts w:ascii="Times New Roman" w:hAnsi="Times New Roman" w:cs="Times New Roman"/>
+          <w:sz w:val="24"/>
+          <w:szCs w:val="24"/>
+        </w:rPr>
+        <w:t xml:space="preserve"> apare pe</w:t>
+      </w:r>
+      <w:r>
+        <w:rPr>
+          <w:rFonts w:ascii="Times New Roman" w:hAnsi="Times New Roman" w:cs="Times New Roman"/>
+          <w:sz w:val="24"/>
+          <w:szCs w:val="24"/>
+        </w:rPr>
+        <w:t xml:space="preserve"> stoc.</w:t>
+      </w:r>
+      <w:r>
+        <w:rPr>
+          <w:rFonts w:ascii="Times New Roman" w:hAnsi="Times New Roman" w:cs="Times New Roman"/>
+          <w:sz w:val="24"/>
+          <w:szCs w:val="24"/>
+        </w:rPr>
+        <w:t xml:space="preserve"> Introducerea unei modalitati de recuperare a parolei in cazul in care utilizatorul o uita, dar si posibilitatea de a modifica datele produsului direct pe tabel fara a mai fi nevoie de casutele aditionale.</w:t>
+      </w:r>
     </w:p>
     <w:p>
       <w:pPr>
@@ -20446,7 +20693,7 @@
 </file>
 
 <file path=customXml/itemProps1.xml><?xml version="1.0" encoding="utf-8"?>
-<ds:datastoreItem xmlns:ds="http://schemas.openxmlformats.org/officeDocument/2006/customXml" ds:itemID="{FE572C39-E729-4603-93FB-62BC8ED9B27A}">
+<ds:datastoreItem xmlns:ds="http://schemas.openxmlformats.org/officeDocument/2006/customXml" ds:itemID="{E2C1CFE8-5299-4710-9762-EC1EB7697504}">
   <ds:schemaRefs>
     <ds:schemaRef ds:uri="http://schemas.openxmlformats.org/officeDocument/2006/bibliography"/>
   </ds:schemaRefs>

</xml_diff>